<commit_message>
notes on possible extension
</commit_message>
<xml_diff>
--- a/ExtensionNotes.docx
+++ b/ExtensionNotes.docx
@@ -127,7 +127,40 @@
       </w:r>
       <w:r>
         <w:rPr/>
-        <w:t xml:space="preserve">constraining the action set to </w:t>
+        <w:t>constraining the action set to make FVI possible</w:t>
+      </w:r>
+    </w:p>
+    <w:p>
+      <w:pPr>
+        <w:pStyle w:val="Normal"/>
+        <w:numPr>
+          <w:ilvl w:val="0"/>
+          <w:numId w:val="1"/>
+        </w:numPr>
+        <w:rPr/>
+      </w:pPr>
+      <w:r>
+        <w:rPr/>
+        <w:t>Targets are spherical</w:t>
+      </w:r>
+    </w:p>
+    <w:p>
+      <w:pPr>
+        <w:pStyle w:val="Normal"/>
+        <w:rPr/>
+      </w:pPr>
+      <w:r>
+        <w:rPr/>
+      </w:r>
+    </w:p>
+    <w:p>
+      <w:pPr>
+        <w:pStyle w:val="Normal"/>
+        <w:rPr/>
+      </w:pPr>
+      <w:r>
+        <w:rPr/>
+        <w:t xml:space="preserve">It is tested first in simulation, then on an actual robot arm localising a ball. </w:t>
       </w:r>
     </w:p>
     <w:p>

</xml_diff>